<commit_message>
Dietas con imágenes y ejercicios recomendados
</commit_message>
<xml_diff>
--- a/Dietas.docx
+++ b/Dietas.docx
@@ -7,16 +7,16 @@
         <w:rPr>
           <w:b/>
           <w:bCs/>
-          <w:sz w:val="24"/>
-          <w:szCs w:val="24"/>
-        </w:rPr>
-      </w:pPr>
-      <w:r>
-        <w:rPr>
-          <w:b/>
-          <w:bCs/>
-          <w:sz w:val="24"/>
-          <w:szCs w:val="24"/>
+          <w:sz w:val="28"/>
+          <w:szCs w:val="28"/>
+        </w:rPr>
+      </w:pPr>
+      <w:r>
+        <w:rPr>
+          <w:b/>
+          <w:bCs/>
+          <w:sz w:val="28"/>
+          <w:szCs w:val="28"/>
         </w:rPr>
         <w:t>Dieta.</w:t>
       </w:r>
@@ -24,24 +24,24 @@
     <w:p>
       <w:pPr>
         <w:rPr>
-          <w:sz w:val="24"/>
-          <w:szCs w:val="24"/>
+          <w:sz w:val="28"/>
+          <w:szCs w:val="28"/>
         </w:rPr>
       </w:pPr>
       <w:r>
         <w:rPr>
           <w:noProof/>
-          <w:sz w:val="24"/>
-          <w:szCs w:val="24"/>
+          <w:sz w:val="28"/>
+          <w:szCs w:val="28"/>
         </w:rPr>
         <w:drawing>
-          <wp:anchor distT="0" distB="0" distL="114300" distR="114300" simplePos="0" relativeHeight="251668480" behindDoc="0" locked="0" layoutInCell="1" allowOverlap="1" wp14:anchorId="34109A4A" wp14:editId="39E83450">
+          <wp:anchor distT="0" distB="0" distL="114300" distR="114300" simplePos="0" relativeHeight="251668480" behindDoc="0" locked="0" layoutInCell="1" allowOverlap="1" wp14:anchorId="34109A4A" wp14:editId="5576375F">
             <wp:simplePos x="0" y="0"/>
             <wp:positionH relativeFrom="column">
-              <wp:posOffset>3413125</wp:posOffset>
+              <wp:posOffset>3827193</wp:posOffset>
             </wp:positionH>
             <wp:positionV relativeFrom="paragraph">
-              <wp:posOffset>177609</wp:posOffset>
+              <wp:posOffset>168539</wp:posOffset>
             </wp:positionV>
             <wp:extent cx="5612130" cy="2710180"/>
             <wp:effectExtent l="0" t="0" r="7620" b="0"/>
@@ -88,13 +88,19 @@
                 </pic:pic>
               </a:graphicData>
             </a:graphic>
+            <wp14:sizeRelH relativeFrom="margin">
+              <wp14:pctWidth>0</wp14:pctWidth>
+            </wp14:sizeRelH>
+            <wp14:sizeRelV relativeFrom="margin">
+              <wp14:pctHeight>0</wp14:pctHeight>
+            </wp14:sizeRelV>
           </wp:anchor>
         </w:drawing>
       </w:r>
       <w:r>
         <w:rPr>
-          <w:sz w:val="24"/>
-          <w:szCs w:val="24"/>
+          <w:sz w:val="28"/>
+          <w:szCs w:val="28"/>
         </w:rPr>
         <w:t>Está basada en:</w:t>
       </w:r>
@@ -107,21 +113,21 @@
           <w:numId w:val="2"/>
         </w:numPr>
         <w:rPr>
-          <w:sz w:val="24"/>
-          <w:szCs w:val="24"/>
-        </w:rPr>
-      </w:pPr>
-      <w:r>
-        <w:rPr>
-          <w:sz w:val="24"/>
-          <w:szCs w:val="24"/>
+          <w:sz w:val="28"/>
+          <w:szCs w:val="28"/>
+        </w:rPr>
+      </w:pPr>
+      <w:r>
+        <w:rPr>
+          <w:sz w:val="28"/>
+          <w:szCs w:val="28"/>
         </w:rPr>
         <w:t>Comidas a base de vegetales, con sólo pequeñas cantidades de carne de res y pollo</w:t>
       </w:r>
       <w:r>
         <w:rPr>
-          <w:sz w:val="24"/>
-          <w:szCs w:val="24"/>
+          <w:sz w:val="28"/>
+          <w:szCs w:val="28"/>
         </w:rPr>
         <w:t>.</w:t>
       </w:r>
@@ -134,21 +140,21 @@
           <w:numId w:val="2"/>
         </w:numPr>
         <w:rPr>
-          <w:sz w:val="24"/>
-          <w:szCs w:val="24"/>
-        </w:rPr>
-      </w:pPr>
-      <w:r>
-        <w:rPr>
-          <w:sz w:val="24"/>
-          <w:szCs w:val="24"/>
+          <w:sz w:val="28"/>
+          <w:szCs w:val="28"/>
+        </w:rPr>
+      </w:pPr>
+      <w:r>
+        <w:rPr>
+          <w:sz w:val="28"/>
+          <w:szCs w:val="28"/>
         </w:rPr>
         <w:t>Más porciones de granos enteros, frutas y verduras frescas, nueces y legumbres</w:t>
       </w:r>
       <w:r>
         <w:rPr>
-          <w:sz w:val="24"/>
-          <w:szCs w:val="24"/>
+          <w:sz w:val="28"/>
+          <w:szCs w:val="28"/>
         </w:rPr>
         <w:t>.</w:t>
       </w:r>
@@ -161,21 +167,21 @@
           <w:numId w:val="2"/>
         </w:numPr>
         <w:rPr>
-          <w:sz w:val="24"/>
-          <w:szCs w:val="24"/>
-        </w:rPr>
-      </w:pPr>
-      <w:r>
-        <w:rPr>
-          <w:sz w:val="24"/>
-          <w:szCs w:val="24"/>
+          <w:sz w:val="28"/>
+          <w:szCs w:val="28"/>
+        </w:rPr>
+      </w:pPr>
+      <w:r>
+        <w:rPr>
+          <w:sz w:val="28"/>
+          <w:szCs w:val="28"/>
         </w:rPr>
         <w:t>Alimentos que en forma natural contengan cantidades altas de fibra</w:t>
       </w:r>
       <w:r>
         <w:rPr>
-          <w:sz w:val="24"/>
-          <w:szCs w:val="24"/>
+          <w:sz w:val="28"/>
+          <w:szCs w:val="28"/>
         </w:rPr>
         <w:t>.</w:t>
       </w:r>
@@ -188,21 +194,21 @@
           <w:numId w:val="2"/>
         </w:numPr>
         <w:rPr>
-          <w:sz w:val="24"/>
-          <w:szCs w:val="24"/>
-        </w:rPr>
-      </w:pPr>
-      <w:r>
-        <w:rPr>
-          <w:sz w:val="24"/>
-          <w:szCs w:val="24"/>
+          <w:sz w:val="28"/>
+          <w:szCs w:val="28"/>
+        </w:rPr>
+      </w:pPr>
+      <w:r>
+        <w:rPr>
+          <w:sz w:val="28"/>
+          <w:szCs w:val="28"/>
         </w:rPr>
         <w:t>Mucho pescado y otros mariscos en lugar</w:t>
       </w:r>
       <w:r>
         <w:rPr>
-          <w:sz w:val="24"/>
-          <w:szCs w:val="24"/>
+          <w:sz w:val="28"/>
+          <w:szCs w:val="28"/>
         </w:rPr>
         <w:t>.</w:t>
       </w:r>
@@ -215,21 +221,21 @@
           <w:numId w:val="2"/>
         </w:numPr>
         <w:rPr>
-          <w:sz w:val="24"/>
-          <w:szCs w:val="24"/>
-        </w:rPr>
-      </w:pPr>
-      <w:r>
-        <w:rPr>
-          <w:sz w:val="24"/>
-          <w:szCs w:val="24"/>
+          <w:sz w:val="28"/>
+          <w:szCs w:val="28"/>
+        </w:rPr>
+      </w:pPr>
+      <w:r>
+        <w:rPr>
+          <w:sz w:val="28"/>
+          <w:szCs w:val="28"/>
         </w:rPr>
         <w:t>Aceite de oliva como la fuente principal de grasa empleada para preparar los alimentos. Este aceite es una grasa saludable y monoinsaturada</w:t>
       </w:r>
       <w:r>
         <w:rPr>
-          <w:sz w:val="24"/>
-          <w:szCs w:val="24"/>
+          <w:sz w:val="28"/>
+          <w:szCs w:val="28"/>
         </w:rPr>
         <w:t>.</w:t>
       </w:r>
@@ -242,21 +248,35 @@
           <w:numId w:val="2"/>
         </w:numPr>
         <w:rPr>
-          <w:sz w:val="24"/>
-          <w:szCs w:val="24"/>
-        </w:rPr>
-      </w:pPr>
-      <w:r>
-        <w:rPr>
-          <w:sz w:val="24"/>
-          <w:szCs w:val="24"/>
-        </w:rPr>
-        <w:t>Alimentos que se preparan y sazonan de manera simple, sin salsas ni jugos de la carne</w:t>
-      </w:r>
-      <w:r>
-        <w:rPr>
-          <w:sz w:val="24"/>
-          <w:szCs w:val="24"/>
+          <w:sz w:val="28"/>
+          <w:szCs w:val="28"/>
+        </w:rPr>
+      </w:pPr>
+      <w:r>
+        <w:rPr>
+          <w:sz w:val="28"/>
+          <w:szCs w:val="28"/>
+        </w:rPr>
+        <w:t xml:space="preserve">Alimentos que se preparan y sazonan de </w:t>
+      </w:r>
+      <w:r>
+        <w:rPr>
+          <w:sz w:val="28"/>
+          <w:szCs w:val="28"/>
+        </w:rPr>
+        <w:br/>
+      </w:r>
+      <w:r>
+        <w:rPr>
+          <w:sz w:val="28"/>
+          <w:szCs w:val="28"/>
+        </w:rPr>
+        <w:t>manera simple, sin salsas ni jugos de la carne</w:t>
+      </w:r>
+      <w:r>
+        <w:rPr>
+          <w:sz w:val="28"/>
+          <w:szCs w:val="28"/>
         </w:rPr>
         <w:t>.</w:t>
       </w:r>
@@ -264,54 +284,192 @@
     <w:p>
       <w:pPr>
         <w:rPr>
-          <w:sz w:val="24"/>
-          <w:szCs w:val="24"/>
-        </w:rPr>
-      </w:pPr>
-    </w:p>
-    <w:p>
-      <w:pPr>
-        <w:rPr>
-          <w:sz w:val="24"/>
-          <w:szCs w:val="24"/>
-        </w:rPr>
-      </w:pPr>
-      <w:r>
-        <w:rPr>
-          <w:sz w:val="24"/>
-          <w:szCs w:val="24"/>
+          <w:sz w:val="28"/>
+          <w:szCs w:val="28"/>
+        </w:rPr>
+      </w:pPr>
+    </w:p>
+    <w:p>
+      <w:pPr>
+        <w:rPr>
+          <w:sz w:val="28"/>
+          <w:szCs w:val="28"/>
+        </w:rPr>
+      </w:pPr>
+      <w:r>
+        <w:rPr>
+          <w:sz w:val="28"/>
+          <w:szCs w:val="28"/>
         </w:rPr>
         <w:t>Esta dieta es también conocida como “La dieta del Mediterráneo”.</w:t>
       </w:r>
     </w:p>
     <w:p>
       <w:pPr>
+        <w:rPr>
+          <w:sz w:val="28"/>
+          <w:szCs w:val="28"/>
+        </w:rPr>
+      </w:pPr>
+    </w:p>
+    <w:p>
+      <w:pPr>
         <w:ind w:firstLine="45"/>
-      </w:pPr>
-    </w:p>
-    <w:p>
-      <w:pPr>
-        <w:ind w:firstLine="45"/>
-      </w:pPr>
-    </w:p>
-    <w:p>
-      <w:pPr>
-        <w:ind w:firstLine="45"/>
-      </w:pPr>
-    </w:p>
-    <w:p>
-      <w:pPr>
-        <w:ind w:firstLine="45"/>
-      </w:pPr>
-    </w:p>
-    <w:p>
-      <w:pPr>
-        <w:ind w:firstLine="45"/>
-      </w:pPr>
-    </w:p>
-    <w:p/>
-    <w:p>
-      <w:pPr>
+        <w:rPr>
+          <w:b/>
+          <w:bCs/>
+          <w:sz w:val="28"/>
+          <w:szCs w:val="28"/>
+        </w:rPr>
+      </w:pPr>
+      <w:r>
+        <w:rPr>
+          <w:b/>
+          <w:bCs/>
+          <w:sz w:val="28"/>
+          <w:szCs w:val="28"/>
+        </w:rPr>
+        <w:t>Ejercicio Recomendado:</w:t>
+      </w:r>
+    </w:p>
+    <w:p>
+      <w:pPr>
+        <w:pStyle w:val="Prrafodelista"/>
+        <w:numPr>
+          <w:ilvl w:val="0"/>
+          <w:numId w:val="8"/>
+        </w:numPr>
+        <w:rPr>
+          <w:sz w:val="28"/>
+          <w:szCs w:val="28"/>
+        </w:rPr>
+      </w:pPr>
+      <w:r>
+        <w:rPr>
+          <w:sz w:val="28"/>
+          <w:szCs w:val="28"/>
+        </w:rPr>
+        <w:t>Caminar y/o trotar de 30 a 50 minutos por lo menos tres veces por semana</w:t>
+      </w:r>
+      <w:r>
+        <w:rPr>
+          <w:sz w:val="28"/>
+          <w:szCs w:val="28"/>
+        </w:rPr>
+        <w:t>.</w:t>
+      </w:r>
+    </w:p>
+    <w:p>
+      <w:pPr>
+        <w:pStyle w:val="Prrafodelista"/>
+        <w:numPr>
+          <w:ilvl w:val="0"/>
+          <w:numId w:val="8"/>
+        </w:numPr>
+        <w:rPr>
+          <w:sz w:val="28"/>
+          <w:szCs w:val="28"/>
+        </w:rPr>
+      </w:pPr>
+      <w:r>
+        <w:rPr>
+          <w:sz w:val="28"/>
+          <w:szCs w:val="28"/>
+        </w:rPr>
+        <w:t>Estiramiento 15-30 minutos al día</w:t>
+      </w:r>
+      <w:r>
+        <w:rPr>
+          <w:sz w:val="28"/>
+          <w:szCs w:val="28"/>
+        </w:rPr>
+        <w:t>.</w:t>
+      </w:r>
+    </w:p>
+    <w:p>
+      <w:pPr>
+        <w:pStyle w:val="Prrafodelista"/>
+        <w:numPr>
+          <w:ilvl w:val="0"/>
+          <w:numId w:val="8"/>
+        </w:numPr>
+        <w:rPr>
+          <w:sz w:val="28"/>
+          <w:szCs w:val="28"/>
+        </w:rPr>
+      </w:pPr>
+      <w:r>
+        <w:rPr>
+          <w:sz w:val="28"/>
+          <w:szCs w:val="28"/>
+        </w:rPr>
+        <w:t>Humectarse la piel cada día y revisar sus piernas constantemente</w:t>
+      </w:r>
+      <w:r>
+        <w:rPr>
+          <w:sz w:val="28"/>
+          <w:szCs w:val="28"/>
+        </w:rPr>
+        <w:t>.</w:t>
+      </w:r>
+    </w:p>
+    <w:p>
+      <w:pPr>
+        <w:pStyle w:val="Prrafodelista"/>
+        <w:ind w:left="765"/>
+        <w:rPr>
+          <w:sz w:val="28"/>
+          <w:szCs w:val="28"/>
+        </w:rPr>
+      </w:pPr>
+    </w:p>
+    <w:p>
+      <w:pPr>
+        <w:pStyle w:val="Prrafodelista"/>
+        <w:ind w:left="765"/>
+        <w:rPr>
+          <w:sz w:val="28"/>
+          <w:szCs w:val="28"/>
+        </w:rPr>
+      </w:pPr>
+    </w:p>
+    <w:p>
+      <w:pPr>
+        <w:pStyle w:val="Prrafodelista"/>
+        <w:ind w:left="765"/>
+        <w:rPr>
+          <w:sz w:val="28"/>
+          <w:szCs w:val="28"/>
+        </w:rPr>
+      </w:pPr>
+    </w:p>
+    <w:p>
+      <w:pPr>
+        <w:rPr>
+          <w:b/>
+          <w:bCs/>
+          <w:sz w:val="28"/>
+          <w:szCs w:val="28"/>
+        </w:rPr>
+      </w:pPr>
+      <w:r>
+        <w:rPr>
+          <w:b/>
+          <w:bCs/>
+          <w:sz w:val="28"/>
+          <w:szCs w:val="28"/>
+        </w:rPr>
+        <w:lastRenderedPageBreak/>
+        <w:t>Dieta.</w:t>
+      </w:r>
+    </w:p>
+    <w:p>
+      <w:pPr>
+        <w:pStyle w:val="Prrafodelista"/>
+        <w:numPr>
+          <w:ilvl w:val="0"/>
+          <w:numId w:val="3"/>
+        </w:numPr>
         <w:rPr>
           <w:b/>
           <w:bCs/>
@@ -325,18 +483,17 @@
           <w:sz w:val="28"/>
           <w:szCs w:val="28"/>
         </w:rPr>
-        <w:lastRenderedPageBreak/>
         <w:drawing>
-          <wp:anchor distT="0" distB="0" distL="114300" distR="114300" simplePos="0" relativeHeight="251669504" behindDoc="0" locked="0" layoutInCell="1" allowOverlap="1" wp14:anchorId="6C3D8F1C" wp14:editId="76E4F481">
+          <wp:anchor distT="0" distB="0" distL="114300" distR="114300" simplePos="0" relativeHeight="251669504" behindDoc="0" locked="0" layoutInCell="1" allowOverlap="1" wp14:anchorId="6C3D8F1C" wp14:editId="5F3D6A83">
             <wp:simplePos x="0" y="0"/>
-            <wp:positionH relativeFrom="column">
-              <wp:posOffset>4241153</wp:posOffset>
+            <wp:positionH relativeFrom="page">
+              <wp:posOffset>5142230</wp:posOffset>
             </wp:positionH>
             <wp:positionV relativeFrom="paragraph">
-              <wp:posOffset>443</wp:posOffset>
+              <wp:posOffset>12065</wp:posOffset>
             </wp:positionV>
-            <wp:extent cx="4520242" cy="3751013"/>
-            <wp:effectExtent l="0" t="0" r="0" b="1905"/>
+            <wp:extent cx="4646295" cy="3855720"/>
+            <wp:effectExtent l="0" t="0" r="1905" b="0"/>
             <wp:wrapSquare wrapText="bothSides"/>
             <wp:docPr id="13" name="Imagen 13"/>
             <wp:cNvGraphicFramePr>
@@ -364,7 +521,7 @@
                   <pic:spPr>
                     <a:xfrm>
                       <a:off x="0" y="0"/>
-                      <a:ext cx="4520242" cy="3751013"/>
+                      <a:ext cx="4646295" cy="3855720"/>
                     </a:xfrm>
                     <a:prstGeom prst="rect">
                       <a:avLst/>
@@ -373,17 +530,21 @@
                 </pic:pic>
               </a:graphicData>
             </a:graphic>
+            <wp14:sizeRelH relativeFrom="margin">
+              <wp14:pctWidth>0</wp14:pctWidth>
+            </wp14:sizeRelH>
+            <wp14:sizeRelV relativeFrom="margin">
+              <wp14:pctHeight>0</wp14:pctHeight>
+            </wp14:sizeRelV>
           </wp:anchor>
         </w:drawing>
       </w:r>
       <w:r>
         <w:rPr>
-          <w:b/>
-          <w:bCs/>
-          <w:sz w:val="28"/>
-          <w:szCs w:val="28"/>
-        </w:rPr>
-        <w:t>Dieta.</w:t>
+          <w:sz w:val="28"/>
+          <w:szCs w:val="28"/>
+        </w:rPr>
+        <w:t>Leche y yogurt, la mayoría tiene vitamina D y ayuda a mantener huesos y dientes fuertes.</w:t>
       </w:r>
     </w:p>
     <w:p>
@@ -405,7 +566,7 @@
           <w:sz w:val="28"/>
           <w:szCs w:val="28"/>
         </w:rPr>
-        <w:t>Leche y yogurt, la mayoría tiene vitamina D y ayuda a mantener huesos y dientes fuertes.</w:t>
+        <w:t>Pescado, es alto en omega-3, este ayuda a reducir el riesgo de una enfermedad cardiaca e inflamación.</w:t>
       </w:r>
     </w:p>
     <w:p>
@@ -427,7 +588,14 @@
           <w:sz w:val="28"/>
           <w:szCs w:val="28"/>
         </w:rPr>
-        <w:t>Pescado, es alto en omega-3, este ayuda a reducir el riesgo de una enfermedad cardiaca e inflamación.</w:t>
+        <w:t>Jitomates, tienen nutrientes vit</w:t>
+      </w:r>
+      <w:r>
+        <w:rPr>
+          <w:sz w:val="28"/>
+          <w:szCs w:val="28"/>
+        </w:rPr>
+        <w:t>ales como las vitaminas C, E y potasio.</w:t>
       </w:r>
     </w:p>
     <w:p>
@@ -449,14 +617,60 @@
           <w:sz w:val="28"/>
           <w:szCs w:val="28"/>
         </w:rPr>
-        <w:t>Jitomates, tienen nutrientes vit</w:t>
-      </w:r>
-      <w:r>
-        <w:rPr>
-          <w:sz w:val="28"/>
-          <w:szCs w:val="28"/>
-        </w:rPr>
-        <w:t>ales como las vitaminas C, E y potasio.</w:t>
+        <w:t>Frijolitos</w:t>
+      </w:r>
+      <w:r>
+        <w:rPr>
+          <w:sz w:val="28"/>
+          <w:szCs w:val="28"/>
+        </w:rPr>
+        <w:t>, tienen vitaminas, minerales y altos niveles de fibra.</w:t>
+      </w:r>
+    </w:p>
+    <w:p>
+      <w:pPr>
+        <w:ind w:left="360"/>
+        <w:rPr>
+          <w:b/>
+          <w:bCs/>
+        </w:rPr>
+      </w:pPr>
+    </w:p>
+    <w:p>
+      <w:pPr>
+        <w:ind w:left="360"/>
+        <w:rPr>
+          <w:b/>
+          <w:bCs/>
+        </w:rPr>
+      </w:pPr>
+    </w:p>
+    <w:p>
+      <w:pPr>
+        <w:ind w:left="360"/>
+        <w:rPr>
+          <w:b/>
+          <w:bCs/>
+        </w:rPr>
+      </w:pPr>
+    </w:p>
+    <w:p>
+      <w:pPr>
+        <w:rPr>
+          <w:b/>
+          <w:bCs/>
+          <w:sz w:val="28"/>
+          <w:szCs w:val="28"/>
+        </w:rPr>
+      </w:pPr>
+      <w:r>
+        <w:rPr>
+          <w:b/>
+          <w:bCs/>
+          <w:sz w:val="28"/>
+          <w:szCs w:val="28"/>
+        </w:rPr>
+        <w:t>Ejercicio Recomendado:</w:t>
       </w:r>
     </w:p>
     <w:p>
@@ -464,29 +678,145 @@
         <w:pStyle w:val="Prrafodelista"/>
         <w:numPr>
           <w:ilvl w:val="0"/>
-          <w:numId w:val="3"/>
+          <w:numId w:val="10"/>
         </w:numPr>
         <w:rPr>
-          <w:b/>
-          <w:bCs/>
-          <w:sz w:val="28"/>
-          <w:szCs w:val="28"/>
-        </w:rPr>
-      </w:pPr>
-      <w:r>
-        <w:rPr>
-          <w:sz w:val="28"/>
-          <w:szCs w:val="28"/>
-        </w:rPr>
-        <w:t>Frijolitos</w:t>
-      </w:r>
-      <w:r>
-        <w:rPr>
-          <w:sz w:val="28"/>
-          <w:szCs w:val="28"/>
-        </w:rPr>
-        <w:t>, tienen vitaminas, minerales y altos niveles de fibra.</w:t>
-      </w:r>
+          <w:sz w:val="28"/>
+          <w:szCs w:val="28"/>
+        </w:rPr>
+      </w:pPr>
+      <w:r>
+        <w:rPr>
+          <w:sz w:val="28"/>
+          <w:szCs w:val="28"/>
+        </w:rPr>
+        <w:t>Nadar de 30 a 50 minutos al menos tres veces por semana</w:t>
+      </w:r>
+      <w:r>
+        <w:rPr>
+          <w:sz w:val="28"/>
+          <w:szCs w:val="28"/>
+        </w:rPr>
+        <w:t>.</w:t>
+      </w:r>
+    </w:p>
+    <w:p>
+      <w:pPr>
+        <w:pStyle w:val="Prrafodelista"/>
+        <w:numPr>
+          <w:ilvl w:val="0"/>
+          <w:numId w:val="10"/>
+        </w:numPr>
+        <w:rPr>
+          <w:sz w:val="28"/>
+          <w:szCs w:val="28"/>
+        </w:rPr>
+      </w:pPr>
+      <w:r>
+        <w:rPr>
+          <w:sz w:val="28"/>
+          <w:szCs w:val="28"/>
+        </w:rPr>
+        <w:t>Ejercicio aeróbico 15 minutos al día</w:t>
+      </w:r>
+      <w:r>
+        <w:rPr>
+          <w:sz w:val="28"/>
+          <w:szCs w:val="28"/>
+        </w:rPr>
+        <w:t>.</w:t>
+      </w:r>
+    </w:p>
+    <w:p>
+      <w:pPr>
+        <w:pStyle w:val="Prrafodelista"/>
+        <w:numPr>
+          <w:ilvl w:val="0"/>
+          <w:numId w:val="10"/>
+        </w:numPr>
+        <w:rPr>
+          <w:sz w:val="28"/>
+          <w:szCs w:val="28"/>
+        </w:rPr>
+      </w:pPr>
+      <w:r>
+        <w:rPr>
+          <w:sz w:val="28"/>
+          <w:szCs w:val="28"/>
+        </w:rPr>
+        <w:t>Revisar sus piernas constantemente</w:t>
+      </w:r>
+      <w:r>
+        <w:rPr>
+          <w:sz w:val="28"/>
+          <w:szCs w:val="28"/>
+        </w:rPr>
+        <w:t>.</w:t>
+      </w:r>
+    </w:p>
+    <w:p>
+      <w:pPr>
+        <w:rPr>
+          <w:b/>
+          <w:bCs/>
+        </w:rPr>
+      </w:pPr>
+    </w:p>
+    <w:p>
+      <w:pPr>
+        <w:rPr>
+          <w:b/>
+          <w:bCs/>
+        </w:rPr>
+      </w:pPr>
+    </w:p>
+    <w:p>
+      <w:pPr>
+        <w:rPr>
+          <w:b/>
+          <w:bCs/>
+        </w:rPr>
+      </w:pPr>
+    </w:p>
+    <w:p>
+      <w:pPr>
+        <w:rPr>
+          <w:b/>
+          <w:bCs/>
+        </w:rPr>
+      </w:pPr>
+    </w:p>
+    <w:p>
+      <w:pPr>
+        <w:rPr>
+          <w:b/>
+          <w:bCs/>
+        </w:rPr>
+      </w:pPr>
+    </w:p>
+    <w:p>
+      <w:pPr>
+        <w:rPr>
+          <w:b/>
+          <w:bCs/>
+        </w:rPr>
+      </w:pPr>
+    </w:p>
+    <w:p>
+      <w:pPr>
+        <w:rPr>
+          <w:b/>
+          <w:bCs/>
+        </w:rPr>
+      </w:pPr>
+    </w:p>
+    <w:p>
+      <w:pPr>
+        <w:rPr>
+          <w:b/>
+          <w:bCs/>
+        </w:rPr>
+      </w:pPr>
     </w:p>
     <w:p>
       <w:pPr>
@@ -494,102 +824,28 @@
         <w:rPr>
           <w:b/>
           <w:bCs/>
-        </w:rPr>
-      </w:pPr>
-    </w:p>
-    <w:p>
-      <w:pPr>
-        <w:ind w:left="360"/>
-        <w:rPr>
-          <w:b/>
-          <w:bCs/>
-        </w:rPr>
-      </w:pPr>
-    </w:p>
-    <w:p>
-      <w:pPr>
-        <w:ind w:left="360"/>
-        <w:rPr>
-          <w:b/>
-          <w:bCs/>
-        </w:rPr>
-      </w:pPr>
-    </w:p>
-    <w:p>
-      <w:pPr>
-        <w:rPr>
-          <w:b/>
-          <w:bCs/>
-        </w:rPr>
-      </w:pPr>
-    </w:p>
-    <w:p>
-      <w:pPr>
-        <w:rPr>
-          <w:b/>
-          <w:bCs/>
-        </w:rPr>
-      </w:pPr>
-    </w:p>
-    <w:p>
-      <w:pPr>
-        <w:rPr>
-          <w:b/>
-          <w:bCs/>
-        </w:rPr>
-      </w:pPr>
-    </w:p>
-    <w:p>
-      <w:pPr>
-        <w:rPr>
-          <w:b/>
-          <w:bCs/>
-        </w:rPr>
-      </w:pPr>
-    </w:p>
-    <w:p>
-      <w:pPr>
-        <w:rPr>
-          <w:b/>
-          <w:bCs/>
-        </w:rPr>
-      </w:pPr>
-    </w:p>
-    <w:p>
-      <w:pPr>
-        <w:rPr>
-          <w:b/>
-          <w:bCs/>
-        </w:rPr>
-      </w:pPr>
-    </w:p>
-    <w:p>
-      <w:pPr>
-        <w:rPr>
-          <w:b/>
-          <w:bCs/>
-        </w:rPr>
-      </w:pPr>
-    </w:p>
-    <w:p>
-      <w:pPr>
-        <w:rPr>
-          <w:b/>
-          <w:bCs/>
-        </w:rPr>
-      </w:pPr>
-    </w:p>
-    <w:p>
-      <w:pPr>
-        <w:rPr>
-          <w:b/>
-          <w:bCs/>
-        </w:rPr>
-      </w:pPr>
-    </w:p>
-    <w:p>
-      <w:pPr>
-        <w:ind w:left="360"/>
+          <w:sz w:val="28"/>
+          <w:szCs w:val="28"/>
+        </w:rPr>
+      </w:pPr>
+      <w:r>
+        <w:rPr>
+          <w:b/>
+          <w:bCs/>
+          <w:sz w:val="28"/>
+          <w:szCs w:val="28"/>
+        </w:rPr>
+        <w:lastRenderedPageBreak/>
+        <w:t>Dieta.</w:t>
+      </w:r>
+    </w:p>
+    <w:p>
+      <w:pPr>
+        <w:pStyle w:val="Prrafodelista"/>
+        <w:numPr>
+          <w:ilvl w:val="0"/>
+          <w:numId w:val="4"/>
+        </w:numPr>
         <w:rPr>
           <w:b/>
           <w:bCs/>
@@ -604,16 +860,16 @@
           <w:szCs w:val="28"/>
         </w:rPr>
         <w:drawing>
-          <wp:anchor distT="0" distB="0" distL="114300" distR="114300" simplePos="0" relativeHeight="251670528" behindDoc="0" locked="0" layoutInCell="1" allowOverlap="1" wp14:anchorId="48E2E32F" wp14:editId="2901EA19">
+          <wp:anchor distT="0" distB="0" distL="114300" distR="114300" simplePos="0" relativeHeight="251670528" behindDoc="0" locked="0" layoutInCell="1" allowOverlap="1" wp14:anchorId="48E2E32F" wp14:editId="3D3A7626">
             <wp:simplePos x="0" y="0"/>
-            <wp:positionH relativeFrom="column">
-              <wp:posOffset>3706747</wp:posOffset>
+            <wp:positionH relativeFrom="margin">
+              <wp:posOffset>3808095</wp:posOffset>
             </wp:positionH>
             <wp:positionV relativeFrom="paragraph">
-              <wp:posOffset>12</wp:posOffset>
+              <wp:posOffset>8255</wp:posOffset>
             </wp:positionV>
-            <wp:extent cx="4856672" cy="3543865"/>
-            <wp:effectExtent l="0" t="0" r="1270" b="0"/>
+            <wp:extent cx="5568315" cy="4062730"/>
+            <wp:effectExtent l="0" t="0" r="0" b="0"/>
             <wp:wrapSquare wrapText="bothSides"/>
             <wp:docPr id="10" name="Imagen 10"/>
             <wp:cNvGraphicFramePr>
@@ -641,7 +897,7 @@
                   <pic:spPr>
                     <a:xfrm>
                       <a:off x="0" y="0"/>
-                      <a:ext cx="4856672" cy="3543865"/>
+                      <a:ext cx="5568315" cy="4062730"/>
                     </a:xfrm>
                     <a:prstGeom prst="rect">
                       <a:avLst/>
@@ -650,17 +906,21 @@
                 </pic:pic>
               </a:graphicData>
             </a:graphic>
+            <wp14:sizeRelH relativeFrom="margin">
+              <wp14:pctWidth>0</wp14:pctWidth>
+            </wp14:sizeRelH>
+            <wp14:sizeRelV relativeFrom="margin">
+              <wp14:pctHeight>0</wp14:pctHeight>
+            </wp14:sizeRelV>
           </wp:anchor>
         </w:drawing>
       </w:r>
       <w:r>
         <w:rPr>
-          <w:b/>
-          <w:bCs/>
-          <w:sz w:val="28"/>
-          <w:szCs w:val="28"/>
-        </w:rPr>
-        <w:t>Dieta.</w:t>
+          <w:sz w:val="28"/>
+          <w:szCs w:val="28"/>
+        </w:rPr>
+        <w:t>Nueces, ofrecen magnesio y fibra.</w:t>
       </w:r>
     </w:p>
     <w:p>
@@ -682,7 +942,21 @@
           <w:sz w:val="28"/>
           <w:szCs w:val="28"/>
         </w:rPr>
-        <w:t>Nueces, ofrecen magnesio y fibra.</w:t>
+        <w:t>Manzanas</w:t>
+      </w:r>
+      <w:r>
+        <w:rPr>
+          <w:sz w:val="28"/>
+          <w:szCs w:val="28"/>
+        </w:rPr>
+        <w:t>.</w:t>
+      </w:r>
+      <w:r>
+        <w:rPr>
+          <w:sz w:val="28"/>
+          <w:szCs w:val="28"/>
+        </w:rPr>
+        <w:t xml:space="preserve"> </w:t>
       </w:r>
     </w:p>
     <w:p>
@@ -704,7 +978,7 @@
           <w:sz w:val="28"/>
           <w:szCs w:val="28"/>
         </w:rPr>
-        <w:t>Manzanas</w:t>
+        <w:t>Aguacates</w:t>
       </w:r>
       <w:r>
         <w:rPr>
@@ -712,13 +986,6 @@
           <w:szCs w:val="28"/>
         </w:rPr>
         <w:t>.</w:t>
-      </w:r>
-      <w:r>
-        <w:rPr>
-          <w:sz w:val="28"/>
-          <w:szCs w:val="28"/>
-        </w:rPr>
-        <w:t xml:space="preserve"> </w:t>
       </w:r>
     </w:p>
     <w:p>
@@ -740,14 +1007,7 @@
           <w:sz w:val="28"/>
           <w:szCs w:val="28"/>
         </w:rPr>
-        <w:t>Aguacates</w:t>
-      </w:r>
-      <w:r>
-        <w:rPr>
-          <w:sz w:val="28"/>
-          <w:szCs w:val="28"/>
-        </w:rPr>
-        <w:t>.</w:t>
+        <w:t>Filetes de pescado.</w:t>
       </w:r>
     </w:p>
     <w:p>
@@ -769,7 +1029,7 @@
           <w:sz w:val="28"/>
           <w:szCs w:val="28"/>
         </w:rPr>
-        <w:t>Filetes de pescado.</w:t>
+        <w:t>Frutas cítricas (naranjas, limones y limas).</w:t>
       </w:r>
     </w:p>
     <w:p>
@@ -791,7 +1051,29 @@
           <w:sz w:val="28"/>
           <w:szCs w:val="28"/>
         </w:rPr>
-        <w:t>Frutas cítricas (naranjas, limones y limas).</w:t>
+        <w:t>Moras: mora azul, fresas.</w:t>
+      </w:r>
+    </w:p>
+    <w:p/>
+    <w:p/>
+    <w:p/>
+    <w:p>
+      <w:pPr>
+        <w:rPr>
+          <w:b/>
+          <w:bCs/>
+          <w:sz w:val="28"/>
+          <w:szCs w:val="28"/>
+        </w:rPr>
+      </w:pPr>
+      <w:r>
+        <w:rPr>
+          <w:b/>
+          <w:bCs/>
+          <w:sz w:val="28"/>
+          <w:szCs w:val="28"/>
+        </w:rPr>
+        <w:t>Ejercicio Recomendado:</w:t>
       </w:r>
     </w:p>
     <w:p>
@@ -799,21 +1081,107 @@
         <w:pStyle w:val="Prrafodelista"/>
         <w:numPr>
           <w:ilvl w:val="0"/>
-          <w:numId w:val="4"/>
+          <w:numId w:val="11"/>
         </w:numPr>
         <w:rPr>
-          <w:b/>
-          <w:bCs/>
-          <w:sz w:val="28"/>
-          <w:szCs w:val="28"/>
-        </w:rPr>
-      </w:pPr>
-      <w:r>
-        <w:rPr>
-          <w:sz w:val="28"/>
-          <w:szCs w:val="28"/>
-        </w:rPr>
-        <w:t>Moras: mora azul, fresas.</w:t>
+          <w:sz w:val="28"/>
+          <w:szCs w:val="28"/>
+        </w:rPr>
+      </w:pPr>
+      <w:r>
+        <w:rPr>
+          <w:sz w:val="28"/>
+          <w:szCs w:val="28"/>
+        </w:rPr>
+        <w:t>Salir en bicicleta 20 minutos 5 veces a la semana</w:t>
+      </w:r>
+      <w:r>
+        <w:rPr>
+          <w:sz w:val="28"/>
+          <w:szCs w:val="28"/>
+        </w:rPr>
+        <w:t>.</w:t>
+      </w:r>
+    </w:p>
+    <w:p>
+      <w:pPr>
+        <w:pStyle w:val="Prrafodelista"/>
+        <w:numPr>
+          <w:ilvl w:val="0"/>
+          <w:numId w:val="11"/>
+        </w:numPr>
+        <w:rPr>
+          <w:sz w:val="28"/>
+          <w:szCs w:val="28"/>
+        </w:rPr>
+      </w:pPr>
+      <w:r>
+        <w:rPr>
+          <w:sz w:val="28"/>
+          <w:szCs w:val="28"/>
+        </w:rPr>
+        <w:t>Caminar 20 minutos diarios</w:t>
+      </w:r>
+      <w:r>
+        <w:rPr>
+          <w:sz w:val="28"/>
+          <w:szCs w:val="28"/>
+        </w:rPr>
+        <w:t>.</w:t>
+      </w:r>
+    </w:p>
+    <w:p>
+      <w:pPr>
+        <w:pStyle w:val="Prrafodelista"/>
+        <w:numPr>
+          <w:ilvl w:val="0"/>
+          <w:numId w:val="11"/>
+        </w:numPr>
+        <w:rPr>
+          <w:sz w:val="28"/>
+          <w:szCs w:val="28"/>
+        </w:rPr>
+      </w:pPr>
+      <w:r>
+        <w:rPr>
+          <w:sz w:val="28"/>
+          <w:szCs w:val="28"/>
+        </w:rPr>
+        <w:t>Estiramiento 15 minutos al día</w:t>
+      </w:r>
+      <w:r>
+        <w:rPr>
+          <w:sz w:val="28"/>
+          <w:szCs w:val="28"/>
+        </w:rPr>
+        <w:t>.</w:t>
+      </w:r>
+    </w:p>
+    <w:p>
+      <w:pPr>
+        <w:pStyle w:val="Prrafodelista"/>
+        <w:numPr>
+          <w:ilvl w:val="0"/>
+          <w:numId w:val="11"/>
+        </w:numPr>
+        <w:rPr>
+          <w:sz w:val="28"/>
+          <w:szCs w:val="28"/>
+        </w:rPr>
+      </w:pPr>
+      <w:r>
+        <w:rPr>
+          <w:sz w:val="28"/>
+          <w:szCs w:val="28"/>
+        </w:rPr>
+        <w:t>Revisar sus piernas diariamente</w:t>
+      </w:r>
+      <w:r>
+        <w:rPr>
+          <w:sz w:val="28"/>
+          <w:szCs w:val="28"/>
+        </w:rPr>
+        <w:t>.</w:t>
       </w:r>
     </w:p>
     <w:p/>
@@ -824,9 +1192,6 @@
     <w:p/>
     <w:p/>
     <w:p/>
-    <w:p/>
-    <w:p/>
-    <w:p/>
     <w:p>
       <w:pPr>
         <w:rPr>
@@ -844,16 +1209,16 @@
         </w:rPr>
         <w:lastRenderedPageBreak/>
         <w:drawing>
-          <wp:anchor distT="0" distB="0" distL="114300" distR="114300" simplePos="0" relativeHeight="251671552" behindDoc="0" locked="0" layoutInCell="1" allowOverlap="1" wp14:anchorId="667184C7" wp14:editId="19EC6C04">
+          <wp:anchor distT="0" distB="0" distL="114300" distR="114300" simplePos="0" relativeHeight="251671552" behindDoc="0" locked="0" layoutInCell="1" allowOverlap="1" wp14:anchorId="667184C7" wp14:editId="1B8D1E3E">
             <wp:simplePos x="0" y="0"/>
             <wp:positionH relativeFrom="page">
-              <wp:posOffset>4900882</wp:posOffset>
+              <wp:posOffset>4628479</wp:posOffset>
             </wp:positionH>
             <wp:positionV relativeFrom="paragraph">
-              <wp:posOffset>76044</wp:posOffset>
+              <wp:posOffset>0</wp:posOffset>
             </wp:positionV>
-            <wp:extent cx="4740447" cy="3536830"/>
-            <wp:effectExtent l="0" t="0" r="3175" b="6985"/>
+            <wp:extent cx="5156835" cy="3846830"/>
+            <wp:effectExtent l="0" t="0" r="5715" b="1270"/>
             <wp:wrapSquare wrapText="bothSides"/>
             <wp:docPr id="11" name="Imagen 11"/>
             <wp:cNvGraphicFramePr>
@@ -881,7 +1246,7 @@
                   <pic:spPr>
                     <a:xfrm>
                       <a:off x="0" y="0"/>
-                      <a:ext cx="4740447" cy="3536830"/>
+                      <a:ext cx="5156835" cy="3846830"/>
                     </a:xfrm>
                     <a:prstGeom prst="rect">
                       <a:avLst/>
@@ -890,6 +1255,12 @@
                 </pic:pic>
               </a:graphicData>
             </a:graphic>
+            <wp14:sizeRelH relativeFrom="margin">
+              <wp14:pctWidth>0</wp14:pctWidth>
+            </wp14:sizeRelH>
+            <wp14:sizeRelV relativeFrom="margin">
+              <wp14:pctHeight>0</wp14:pctHeight>
+            </wp14:sizeRelV>
           </wp:anchor>
         </w:drawing>
       </w:r>
@@ -1070,16 +1441,93 @@
         <w:rPr>
           <w:b/>
           <w:bCs/>
-        </w:rPr>
-      </w:pPr>
-    </w:p>
-    <w:p>
-      <w:pPr>
-        <w:rPr>
-          <w:b/>
-          <w:bCs/>
-        </w:rPr>
-      </w:pPr>
+          <w:sz w:val="28"/>
+          <w:szCs w:val="28"/>
+        </w:rPr>
+      </w:pPr>
+    </w:p>
+    <w:p>
+      <w:pPr>
+        <w:rPr>
+          <w:b/>
+          <w:bCs/>
+          <w:sz w:val="28"/>
+          <w:szCs w:val="28"/>
+        </w:rPr>
+      </w:pPr>
+    </w:p>
+    <w:p>
+      <w:pPr>
+        <w:rPr>
+          <w:b/>
+          <w:bCs/>
+          <w:sz w:val="28"/>
+          <w:szCs w:val="28"/>
+        </w:rPr>
+      </w:pPr>
+      <w:r>
+        <w:rPr>
+          <w:b/>
+          <w:bCs/>
+          <w:sz w:val="28"/>
+          <w:szCs w:val="28"/>
+        </w:rPr>
+        <w:t>Ejercicio Recomendado:</w:t>
+      </w:r>
+    </w:p>
+    <w:p>
+      <w:pPr>
+        <w:pStyle w:val="Prrafodelista"/>
+        <w:numPr>
+          <w:ilvl w:val="0"/>
+          <w:numId w:val="12"/>
+        </w:numPr>
+        <w:rPr>
+          <w:sz w:val="28"/>
+          <w:szCs w:val="28"/>
+        </w:rPr>
+      </w:pPr>
+      <w:r>
+        <w:rPr>
+          <w:sz w:val="28"/>
+          <w:szCs w:val="28"/>
+        </w:rPr>
+        <w:t>Trotar de 30 minutos por lo menos tres veces por semana</w:t>
+      </w:r>
+      <w:r>
+        <w:rPr>
+          <w:sz w:val="28"/>
+          <w:szCs w:val="28"/>
+        </w:rPr>
+        <w:t>.</w:t>
+      </w:r>
+    </w:p>
+    <w:p>
+      <w:pPr>
+        <w:pStyle w:val="Prrafodelista"/>
+        <w:numPr>
+          <w:ilvl w:val="0"/>
+          <w:numId w:val="12"/>
+        </w:numPr>
+        <w:rPr>
+          <w:sz w:val="28"/>
+          <w:szCs w:val="28"/>
+        </w:rPr>
+      </w:pPr>
+      <w:r>
+        <w:rPr>
+          <w:sz w:val="28"/>
+          <w:szCs w:val="28"/>
+        </w:rPr>
+        <w:t>Estiramiento 30 minutos al día</w:t>
+      </w:r>
+      <w:r>
+        <w:rPr>
+          <w:sz w:val="28"/>
+          <w:szCs w:val="28"/>
+        </w:rPr>
+        <w:t>.</w:t>
+      </w:r>
     </w:p>
     <w:p>
       <w:pPr>
@@ -1170,16 +1618,16 @@
         </w:rPr>
         <w:lastRenderedPageBreak/>
         <w:drawing>
-          <wp:anchor distT="0" distB="0" distL="114300" distR="114300" simplePos="0" relativeHeight="251672576" behindDoc="0" locked="0" layoutInCell="1" allowOverlap="1" wp14:anchorId="12D7AAF2" wp14:editId="0C5C20D3">
+          <wp:anchor distT="0" distB="0" distL="114300" distR="114300" simplePos="0" relativeHeight="251672576" behindDoc="0" locked="0" layoutInCell="1" allowOverlap="1" wp14:anchorId="12D7AAF2" wp14:editId="249C6DE5">
             <wp:simplePos x="0" y="0"/>
             <wp:positionH relativeFrom="column">
-              <wp:posOffset>4110355</wp:posOffset>
+              <wp:posOffset>4105910</wp:posOffset>
             </wp:positionH>
             <wp:positionV relativeFrom="paragraph">
-              <wp:posOffset>8626</wp:posOffset>
+              <wp:posOffset>-5332730</wp:posOffset>
             </wp:positionV>
-            <wp:extent cx="4184650" cy="3821430"/>
-            <wp:effectExtent l="0" t="0" r="6350" b="7620"/>
+            <wp:extent cx="4968240" cy="4537075"/>
+            <wp:effectExtent l="0" t="0" r="3810" b="0"/>
             <wp:wrapSquare wrapText="bothSides"/>
             <wp:docPr id="12" name="Imagen 12"/>
             <wp:cNvGraphicFramePr>
@@ -1207,7 +1655,7 @@
                   <pic:spPr>
                     <a:xfrm>
                       <a:off x="0" y="0"/>
-                      <a:ext cx="4184650" cy="3821430"/>
+                      <a:ext cx="4968240" cy="4537075"/>
                     </a:xfrm>
                     <a:prstGeom prst="rect">
                       <a:avLst/>
@@ -1404,23 +1852,103 @@
     </w:p>
     <w:p>
       <w:pPr>
-        <w:ind w:left="360"/>
-      </w:pPr>
-    </w:p>
-    <w:p>
-      <w:pPr>
-        <w:ind w:left="360"/>
-      </w:pPr>
-    </w:p>
-    <w:p>
-      <w:pPr>
-        <w:ind w:left="360"/>
-      </w:pPr>
-    </w:p>
-    <w:p>
-      <w:pPr>
-        <w:ind w:left="360"/>
-      </w:pPr>
+        <w:rPr>
+          <w:b/>
+          <w:bCs/>
+          <w:sz w:val="28"/>
+          <w:szCs w:val="28"/>
+        </w:rPr>
+      </w:pPr>
+      <w:r>
+        <w:rPr>
+          <w:b/>
+          <w:bCs/>
+          <w:sz w:val="28"/>
+          <w:szCs w:val="28"/>
+        </w:rPr>
+        <w:t>Ejercicio Recomendado:</w:t>
+      </w:r>
+    </w:p>
+    <w:p>
+      <w:pPr>
+        <w:pStyle w:val="Prrafodelista"/>
+        <w:numPr>
+          <w:ilvl w:val="0"/>
+          <w:numId w:val="13"/>
+        </w:numPr>
+        <w:rPr>
+          <w:sz w:val="28"/>
+          <w:szCs w:val="28"/>
+        </w:rPr>
+      </w:pPr>
+      <w:r>
+        <w:rPr>
+          <w:sz w:val="28"/>
+          <w:szCs w:val="28"/>
+        </w:rPr>
+        <w:t>Nadar 30 minutos al día</w:t>
+      </w:r>
+      <w:r>
+        <w:rPr>
+          <w:sz w:val="28"/>
+          <w:szCs w:val="28"/>
+        </w:rPr>
+        <w:t>.</w:t>
+      </w:r>
+    </w:p>
+    <w:p>
+      <w:pPr>
+        <w:pStyle w:val="Prrafodelista"/>
+        <w:numPr>
+          <w:ilvl w:val="0"/>
+          <w:numId w:val="13"/>
+        </w:numPr>
+        <w:rPr>
+          <w:sz w:val="28"/>
+          <w:szCs w:val="28"/>
+        </w:rPr>
+      </w:pPr>
+      <w:r>
+        <w:rPr>
+          <w:sz w:val="28"/>
+          <w:szCs w:val="28"/>
+        </w:rPr>
+        <w:t>Estiramiento 15-30 minutos al día</w:t>
+      </w:r>
+      <w:r>
+        <w:rPr>
+          <w:sz w:val="28"/>
+          <w:szCs w:val="28"/>
+        </w:rPr>
+        <w:t>.</w:t>
+      </w:r>
+    </w:p>
+    <w:p>
+      <w:pPr>
+        <w:pStyle w:val="Prrafodelista"/>
+        <w:numPr>
+          <w:ilvl w:val="0"/>
+          <w:numId w:val="13"/>
+        </w:numPr>
+        <w:rPr>
+          <w:sz w:val="28"/>
+          <w:szCs w:val="28"/>
+        </w:rPr>
+      </w:pPr>
+      <w:r>
+        <w:rPr>
+          <w:sz w:val="28"/>
+          <w:szCs w:val="28"/>
+        </w:rPr>
+        <w:t>Revisar sus piernas constantemente</w:t>
+      </w:r>
+      <w:r>
+        <w:rPr>
+          <w:sz w:val="28"/>
+          <w:szCs w:val="28"/>
+        </w:rPr>
+        <w:t>.</w:t>
+      </w:r>
     </w:p>
     <w:p>
       <w:pPr>
@@ -1440,7 +1968,7 @@
     <w:p/>
     <w:sectPr>
       <w:pgSz w:w="15840" w:h="12240" w:orient="landscape"/>
-      <w:pgMar w:top="1701" w:right="1417" w:bottom="1701" w:left="1417" w:header="708" w:footer="708" w:gutter="0"/>
+      <w:pgMar w:top="720" w:right="720" w:bottom="720" w:left="720" w:header="708" w:footer="708" w:gutter="0"/>
       <w:cols w:space="708"/>
       <w:docGrid w:linePitch="360"/>
     </w:sectPr>
@@ -1451,6 +1979,232 @@
 <file path=word/numbering.xml><?xml version="1.0" encoding="utf-8"?>
 <w:numbering xmlns:wpc="http://schemas.microsoft.com/office/word/2010/wordprocessingCanvas" xmlns:cx="http://schemas.microsoft.com/office/drawing/2014/chartex" xmlns:cx1="http://schemas.microsoft.com/office/drawing/2015/9/8/chartex" xmlns:cx2="http://schemas.microsoft.com/office/drawing/2015/10/21/chartex" xmlns:cx3="http://schemas.microsoft.com/office/drawing/2016/5/9/chartex" xmlns:cx4="http://schemas.microsoft.com/office/drawing/2016/5/10/chartex" xmlns:cx5="http://schemas.microsoft.com/office/drawing/2016/5/11/chartex" xmlns:cx6="http://schemas.microsoft.com/office/drawing/2016/5/12/chartex" xmlns:cx7="http://schemas.microsoft.com/office/drawing/2016/5/13/chartex" xmlns:cx8="http://schemas.microsoft.com/office/drawing/2016/5/14/chartex" xmlns:mc="http://schemas.openxmlformats.org/markup-compatibility/2006" xmlns:aink="http://schemas.microsoft.com/office/drawing/2016/ink" xmlns:am3d="http://schemas.microsoft.com/office/drawing/2017/model3d" xmlns:o="urn:schemas-microsoft-com:office:office" xmlns:r="http://schemas.openxmlformats.org/officeDocument/2006/relationships" xmlns:m="http://schemas.openxmlformats.org/officeDocument/2006/math" xmlns:v="urn:schemas-microsoft-com:vml" xmlns:wp14="http://schemas.microsoft.com/office/word/2010/wordprocessingDrawing" xmlns:wp="http://schemas.openxmlformats.org/drawingml/2006/wordprocessingDrawing" xmlns:w10="urn:schemas-microsoft-com:office:word" xmlns:w="http://schemas.openxmlformats.org/wordprocessingml/2006/main" xmlns:w14="http://schemas.microsoft.com/office/word/2010/wordml" xmlns:w15="http://schemas.microsoft.com/office/word/2012/wordml" xmlns:w16cex="http://schemas.microsoft.com/office/word/2018/wordml/cex" xmlns:w16cid="http://schemas.microsoft.com/office/word/2016/wordml/cid" xmlns:w16="http://schemas.microsoft.com/office/word/2018/wordml" xmlns:w16se="http://schemas.microsoft.com/office/word/2015/wordml/symex" xmlns:wpg="http://schemas.microsoft.com/office/word/2010/wordprocessingGroup" xmlns:wpi="http://schemas.microsoft.com/office/word/2010/wordprocessingInk" xmlns:wne="http://schemas.microsoft.com/office/word/2006/wordml" xmlns:wps="http://schemas.microsoft.com/office/word/2010/wordprocessingShape" mc:Ignorable="w14 w15 w16se w16cid w16 w16cex wp14">
   <w:abstractNum w:abstractNumId="0" w15:restartNumberingAfterBreak="0">
+    <w:nsid w:val="04914DA4"/>
+    <w:multiLevelType w:val="hybridMultilevel"/>
+    <w:tmpl w:val="9898A002"/>
+    <w:lvl w:ilvl="0" w:tplc="080A0001">
+      <w:start w:val="1"/>
+      <w:numFmt w:val="bullet"/>
+      <w:lvlText w:val=""/>
+      <w:lvlJc w:val="left"/>
+      <w:pPr>
+        <w:ind w:left="720" w:hanging="360"/>
+      </w:pPr>
+      <w:rPr>
+        <w:rFonts w:ascii="Symbol" w:hAnsi="Symbol" w:hint="default"/>
+      </w:rPr>
+    </w:lvl>
+    <w:lvl w:ilvl="1" w:tplc="080A0003" w:tentative="1">
+      <w:start w:val="1"/>
+      <w:numFmt w:val="bullet"/>
+      <w:lvlText w:val="o"/>
+      <w:lvlJc w:val="left"/>
+      <w:pPr>
+        <w:ind w:left="1440" w:hanging="360"/>
+      </w:pPr>
+      <w:rPr>
+        <w:rFonts w:ascii="Courier New" w:hAnsi="Courier New" w:cs="Courier New" w:hint="default"/>
+      </w:rPr>
+    </w:lvl>
+    <w:lvl w:ilvl="2" w:tplc="080A0005" w:tentative="1">
+      <w:start w:val="1"/>
+      <w:numFmt w:val="bullet"/>
+      <w:lvlText w:val=""/>
+      <w:lvlJc w:val="left"/>
+      <w:pPr>
+        <w:ind w:left="2160" w:hanging="360"/>
+      </w:pPr>
+      <w:rPr>
+        <w:rFonts w:ascii="Wingdings" w:hAnsi="Wingdings" w:hint="default"/>
+      </w:rPr>
+    </w:lvl>
+    <w:lvl w:ilvl="3" w:tplc="080A0001" w:tentative="1">
+      <w:start w:val="1"/>
+      <w:numFmt w:val="bullet"/>
+      <w:lvlText w:val=""/>
+      <w:lvlJc w:val="left"/>
+      <w:pPr>
+        <w:ind w:left="2880" w:hanging="360"/>
+      </w:pPr>
+      <w:rPr>
+        <w:rFonts w:ascii="Symbol" w:hAnsi="Symbol" w:hint="default"/>
+      </w:rPr>
+    </w:lvl>
+    <w:lvl w:ilvl="4" w:tplc="080A0003" w:tentative="1">
+      <w:start w:val="1"/>
+      <w:numFmt w:val="bullet"/>
+      <w:lvlText w:val="o"/>
+      <w:lvlJc w:val="left"/>
+      <w:pPr>
+        <w:ind w:left="3600" w:hanging="360"/>
+      </w:pPr>
+      <w:rPr>
+        <w:rFonts w:ascii="Courier New" w:hAnsi="Courier New" w:cs="Courier New" w:hint="default"/>
+      </w:rPr>
+    </w:lvl>
+    <w:lvl w:ilvl="5" w:tplc="080A0005" w:tentative="1">
+      <w:start w:val="1"/>
+      <w:numFmt w:val="bullet"/>
+      <w:lvlText w:val=""/>
+      <w:lvlJc w:val="left"/>
+      <w:pPr>
+        <w:ind w:left="4320" w:hanging="360"/>
+      </w:pPr>
+      <w:rPr>
+        <w:rFonts w:ascii="Wingdings" w:hAnsi="Wingdings" w:hint="default"/>
+      </w:rPr>
+    </w:lvl>
+    <w:lvl w:ilvl="6" w:tplc="080A0001" w:tentative="1">
+      <w:start w:val="1"/>
+      <w:numFmt w:val="bullet"/>
+      <w:lvlText w:val=""/>
+      <w:lvlJc w:val="left"/>
+      <w:pPr>
+        <w:ind w:left="5040" w:hanging="360"/>
+      </w:pPr>
+      <w:rPr>
+        <w:rFonts w:ascii="Symbol" w:hAnsi="Symbol" w:hint="default"/>
+      </w:rPr>
+    </w:lvl>
+    <w:lvl w:ilvl="7" w:tplc="080A0003" w:tentative="1">
+      <w:start w:val="1"/>
+      <w:numFmt w:val="bullet"/>
+      <w:lvlText w:val="o"/>
+      <w:lvlJc w:val="left"/>
+      <w:pPr>
+        <w:ind w:left="5760" w:hanging="360"/>
+      </w:pPr>
+      <w:rPr>
+        <w:rFonts w:ascii="Courier New" w:hAnsi="Courier New" w:cs="Courier New" w:hint="default"/>
+      </w:rPr>
+    </w:lvl>
+    <w:lvl w:ilvl="8" w:tplc="080A0005" w:tentative="1">
+      <w:start w:val="1"/>
+      <w:numFmt w:val="bullet"/>
+      <w:lvlText w:val=""/>
+      <w:lvlJc w:val="left"/>
+      <w:pPr>
+        <w:ind w:left="6480" w:hanging="360"/>
+      </w:pPr>
+      <w:rPr>
+        <w:rFonts w:ascii="Wingdings" w:hAnsi="Wingdings" w:hint="default"/>
+      </w:rPr>
+    </w:lvl>
+  </w:abstractNum>
+  <w:abstractNum w:abstractNumId="1" w15:restartNumberingAfterBreak="0">
+    <w:nsid w:val="0B8B7314"/>
+    <w:multiLevelType w:val="hybridMultilevel"/>
+    <w:tmpl w:val="1C60D382"/>
+    <w:lvl w:ilvl="0" w:tplc="080A0001">
+      <w:start w:val="1"/>
+      <w:numFmt w:val="bullet"/>
+      <w:lvlText w:val=""/>
+      <w:lvlJc w:val="left"/>
+      <w:pPr>
+        <w:ind w:left="765" w:hanging="360"/>
+      </w:pPr>
+      <w:rPr>
+        <w:rFonts w:ascii="Symbol" w:hAnsi="Symbol" w:hint="default"/>
+      </w:rPr>
+    </w:lvl>
+    <w:lvl w:ilvl="1" w:tplc="080A0003" w:tentative="1">
+      <w:start w:val="1"/>
+      <w:numFmt w:val="bullet"/>
+      <w:lvlText w:val="o"/>
+      <w:lvlJc w:val="left"/>
+      <w:pPr>
+        <w:ind w:left="1485" w:hanging="360"/>
+      </w:pPr>
+      <w:rPr>
+        <w:rFonts w:ascii="Courier New" w:hAnsi="Courier New" w:cs="Courier New" w:hint="default"/>
+      </w:rPr>
+    </w:lvl>
+    <w:lvl w:ilvl="2" w:tplc="080A0005" w:tentative="1">
+      <w:start w:val="1"/>
+      <w:numFmt w:val="bullet"/>
+      <w:lvlText w:val=""/>
+      <w:lvlJc w:val="left"/>
+      <w:pPr>
+        <w:ind w:left="2205" w:hanging="360"/>
+      </w:pPr>
+      <w:rPr>
+        <w:rFonts w:ascii="Wingdings" w:hAnsi="Wingdings" w:hint="default"/>
+      </w:rPr>
+    </w:lvl>
+    <w:lvl w:ilvl="3" w:tplc="080A0001" w:tentative="1">
+      <w:start w:val="1"/>
+      <w:numFmt w:val="bullet"/>
+      <w:lvlText w:val=""/>
+      <w:lvlJc w:val="left"/>
+      <w:pPr>
+        <w:ind w:left="2925" w:hanging="360"/>
+      </w:pPr>
+      <w:rPr>
+        <w:rFonts w:ascii="Symbol" w:hAnsi="Symbol" w:hint="default"/>
+      </w:rPr>
+    </w:lvl>
+    <w:lvl w:ilvl="4" w:tplc="080A0003" w:tentative="1">
+      <w:start w:val="1"/>
+      <w:numFmt w:val="bullet"/>
+      <w:lvlText w:val="o"/>
+      <w:lvlJc w:val="left"/>
+      <w:pPr>
+        <w:ind w:left="3645" w:hanging="360"/>
+      </w:pPr>
+      <w:rPr>
+        <w:rFonts w:ascii="Courier New" w:hAnsi="Courier New" w:cs="Courier New" w:hint="default"/>
+      </w:rPr>
+    </w:lvl>
+    <w:lvl w:ilvl="5" w:tplc="080A0005" w:tentative="1">
+      <w:start w:val="1"/>
+      <w:numFmt w:val="bullet"/>
+      <w:lvlText w:val=""/>
+      <w:lvlJc w:val="left"/>
+      <w:pPr>
+        <w:ind w:left="4365" w:hanging="360"/>
+      </w:pPr>
+      <w:rPr>
+        <w:rFonts w:ascii="Wingdings" w:hAnsi="Wingdings" w:hint="default"/>
+      </w:rPr>
+    </w:lvl>
+    <w:lvl w:ilvl="6" w:tplc="080A0001" w:tentative="1">
+      <w:start w:val="1"/>
+      <w:numFmt w:val="bullet"/>
+      <w:lvlText w:val=""/>
+      <w:lvlJc w:val="left"/>
+      <w:pPr>
+        <w:ind w:left="5085" w:hanging="360"/>
+      </w:pPr>
+      <w:rPr>
+        <w:rFonts w:ascii="Symbol" w:hAnsi="Symbol" w:hint="default"/>
+      </w:rPr>
+    </w:lvl>
+    <w:lvl w:ilvl="7" w:tplc="080A0003" w:tentative="1">
+      <w:start w:val="1"/>
+      <w:numFmt w:val="bullet"/>
+      <w:lvlText w:val="o"/>
+      <w:lvlJc w:val="left"/>
+      <w:pPr>
+        <w:ind w:left="5805" w:hanging="360"/>
+      </w:pPr>
+      <w:rPr>
+        <w:rFonts w:ascii="Courier New" w:hAnsi="Courier New" w:cs="Courier New" w:hint="default"/>
+      </w:rPr>
+    </w:lvl>
+    <w:lvl w:ilvl="8" w:tplc="080A0005" w:tentative="1">
+      <w:start w:val="1"/>
+      <w:numFmt w:val="bullet"/>
+      <w:lvlText w:val=""/>
+      <w:lvlJc w:val="left"/>
+      <w:pPr>
+        <w:ind w:left="6525" w:hanging="360"/>
+      </w:pPr>
+      <w:rPr>
+        <w:rFonts w:ascii="Wingdings" w:hAnsi="Wingdings" w:hint="default"/>
+      </w:rPr>
+    </w:lvl>
+  </w:abstractNum>
+  <w:abstractNum w:abstractNumId="2" w15:restartNumberingAfterBreak="0">
     <w:nsid w:val="13957F12"/>
     <w:multiLevelType w:val="hybridMultilevel"/>
     <w:tmpl w:val="39F4A3C6"/>
@@ -1563,7 +2317,7 @@
       </w:rPr>
     </w:lvl>
   </w:abstractNum>
-  <w:abstractNum w:abstractNumId="1" w15:restartNumberingAfterBreak="0">
+  <w:abstractNum w:abstractNumId="3" w15:restartNumberingAfterBreak="0">
     <w:nsid w:val="1D951A14"/>
     <w:multiLevelType w:val="hybridMultilevel"/>
     <w:tmpl w:val="29C26A32"/>
@@ -1676,7 +2430,7 @@
       </w:rPr>
     </w:lvl>
   </w:abstractNum>
-  <w:abstractNum w:abstractNumId="2" w15:restartNumberingAfterBreak="0">
+  <w:abstractNum w:abstractNumId="4" w15:restartNumberingAfterBreak="0">
     <w:nsid w:val="2C487C91"/>
     <w:multiLevelType w:val="multilevel"/>
     <w:tmpl w:val="4F829B42"/>
@@ -1825,7 +2579,7 @@
       </w:rPr>
     </w:lvl>
   </w:abstractNum>
-  <w:abstractNum w:abstractNumId="3" w15:restartNumberingAfterBreak="0">
+  <w:abstractNum w:abstractNumId="5" w15:restartNumberingAfterBreak="0">
     <w:nsid w:val="336F5854"/>
     <w:multiLevelType w:val="hybridMultilevel"/>
     <w:tmpl w:val="B6B4862C"/>
@@ -1938,7 +2692,7 @@
       </w:rPr>
     </w:lvl>
   </w:abstractNum>
-  <w:abstractNum w:abstractNumId="4" w15:restartNumberingAfterBreak="0">
+  <w:abstractNum w:abstractNumId="6" w15:restartNumberingAfterBreak="0">
     <w:nsid w:val="3551226C"/>
     <w:multiLevelType w:val="hybridMultilevel"/>
     <w:tmpl w:val="8D5EE9D2"/>
@@ -2051,7 +2805,346 @@
       </w:rPr>
     </w:lvl>
   </w:abstractNum>
-  <w:abstractNum w:abstractNumId="5" w15:restartNumberingAfterBreak="0">
+  <w:abstractNum w:abstractNumId="7" w15:restartNumberingAfterBreak="0">
+    <w:nsid w:val="427C4D5E"/>
+    <w:multiLevelType w:val="hybridMultilevel"/>
+    <w:tmpl w:val="AF025DC6"/>
+    <w:lvl w:ilvl="0" w:tplc="080A0001">
+      <w:start w:val="1"/>
+      <w:numFmt w:val="bullet"/>
+      <w:lvlText w:val=""/>
+      <w:lvlJc w:val="left"/>
+      <w:pPr>
+        <w:ind w:left="720" w:hanging="360"/>
+      </w:pPr>
+      <w:rPr>
+        <w:rFonts w:ascii="Symbol" w:hAnsi="Symbol" w:hint="default"/>
+      </w:rPr>
+    </w:lvl>
+    <w:lvl w:ilvl="1" w:tplc="080A0003" w:tentative="1">
+      <w:start w:val="1"/>
+      <w:numFmt w:val="bullet"/>
+      <w:lvlText w:val="o"/>
+      <w:lvlJc w:val="left"/>
+      <w:pPr>
+        <w:ind w:left="1440" w:hanging="360"/>
+      </w:pPr>
+      <w:rPr>
+        <w:rFonts w:ascii="Courier New" w:hAnsi="Courier New" w:cs="Courier New" w:hint="default"/>
+      </w:rPr>
+    </w:lvl>
+    <w:lvl w:ilvl="2" w:tplc="080A0005" w:tentative="1">
+      <w:start w:val="1"/>
+      <w:numFmt w:val="bullet"/>
+      <w:lvlText w:val=""/>
+      <w:lvlJc w:val="left"/>
+      <w:pPr>
+        <w:ind w:left="2160" w:hanging="360"/>
+      </w:pPr>
+      <w:rPr>
+        <w:rFonts w:ascii="Wingdings" w:hAnsi="Wingdings" w:hint="default"/>
+      </w:rPr>
+    </w:lvl>
+    <w:lvl w:ilvl="3" w:tplc="080A0001" w:tentative="1">
+      <w:start w:val="1"/>
+      <w:numFmt w:val="bullet"/>
+      <w:lvlText w:val=""/>
+      <w:lvlJc w:val="left"/>
+      <w:pPr>
+        <w:ind w:left="2880" w:hanging="360"/>
+      </w:pPr>
+      <w:rPr>
+        <w:rFonts w:ascii="Symbol" w:hAnsi="Symbol" w:hint="default"/>
+      </w:rPr>
+    </w:lvl>
+    <w:lvl w:ilvl="4" w:tplc="080A0003" w:tentative="1">
+      <w:start w:val="1"/>
+      <w:numFmt w:val="bullet"/>
+      <w:lvlText w:val="o"/>
+      <w:lvlJc w:val="left"/>
+      <w:pPr>
+        <w:ind w:left="3600" w:hanging="360"/>
+      </w:pPr>
+      <w:rPr>
+        <w:rFonts w:ascii="Courier New" w:hAnsi="Courier New" w:cs="Courier New" w:hint="default"/>
+      </w:rPr>
+    </w:lvl>
+    <w:lvl w:ilvl="5" w:tplc="080A0005" w:tentative="1">
+      <w:start w:val="1"/>
+      <w:numFmt w:val="bullet"/>
+      <w:lvlText w:val=""/>
+      <w:lvlJc w:val="left"/>
+      <w:pPr>
+        <w:ind w:left="4320" w:hanging="360"/>
+      </w:pPr>
+      <w:rPr>
+        <w:rFonts w:ascii="Wingdings" w:hAnsi="Wingdings" w:hint="default"/>
+      </w:rPr>
+    </w:lvl>
+    <w:lvl w:ilvl="6" w:tplc="080A0001" w:tentative="1">
+      <w:start w:val="1"/>
+      <w:numFmt w:val="bullet"/>
+      <w:lvlText w:val=""/>
+      <w:lvlJc w:val="left"/>
+      <w:pPr>
+        <w:ind w:left="5040" w:hanging="360"/>
+      </w:pPr>
+      <w:rPr>
+        <w:rFonts w:ascii="Symbol" w:hAnsi="Symbol" w:hint="default"/>
+      </w:rPr>
+    </w:lvl>
+    <w:lvl w:ilvl="7" w:tplc="080A0003" w:tentative="1">
+      <w:start w:val="1"/>
+      <w:numFmt w:val="bullet"/>
+      <w:lvlText w:val="o"/>
+      <w:lvlJc w:val="left"/>
+      <w:pPr>
+        <w:ind w:left="5760" w:hanging="360"/>
+      </w:pPr>
+      <w:rPr>
+        <w:rFonts w:ascii="Courier New" w:hAnsi="Courier New" w:cs="Courier New" w:hint="default"/>
+      </w:rPr>
+    </w:lvl>
+    <w:lvl w:ilvl="8" w:tplc="080A0005" w:tentative="1">
+      <w:start w:val="1"/>
+      <w:numFmt w:val="bullet"/>
+      <w:lvlText w:val=""/>
+      <w:lvlJc w:val="left"/>
+      <w:pPr>
+        <w:ind w:left="6480" w:hanging="360"/>
+      </w:pPr>
+      <w:rPr>
+        <w:rFonts w:ascii="Wingdings" w:hAnsi="Wingdings" w:hint="default"/>
+      </w:rPr>
+    </w:lvl>
+  </w:abstractNum>
+  <w:abstractNum w:abstractNumId="8" w15:restartNumberingAfterBreak="0">
+    <w:nsid w:val="61012EE6"/>
+    <w:multiLevelType w:val="hybridMultilevel"/>
+    <w:tmpl w:val="E2741A4C"/>
+    <w:lvl w:ilvl="0" w:tplc="080A0001">
+      <w:start w:val="1"/>
+      <w:numFmt w:val="bullet"/>
+      <w:lvlText w:val=""/>
+      <w:lvlJc w:val="left"/>
+      <w:pPr>
+        <w:ind w:left="720" w:hanging="360"/>
+      </w:pPr>
+      <w:rPr>
+        <w:rFonts w:ascii="Symbol" w:hAnsi="Symbol" w:hint="default"/>
+      </w:rPr>
+    </w:lvl>
+    <w:lvl w:ilvl="1" w:tplc="080A0003" w:tentative="1">
+      <w:start w:val="1"/>
+      <w:numFmt w:val="bullet"/>
+      <w:lvlText w:val="o"/>
+      <w:lvlJc w:val="left"/>
+      <w:pPr>
+        <w:ind w:left="1440" w:hanging="360"/>
+      </w:pPr>
+      <w:rPr>
+        <w:rFonts w:ascii="Courier New" w:hAnsi="Courier New" w:cs="Courier New" w:hint="default"/>
+      </w:rPr>
+    </w:lvl>
+    <w:lvl w:ilvl="2" w:tplc="080A0005" w:tentative="1">
+      <w:start w:val="1"/>
+      <w:numFmt w:val="bullet"/>
+      <w:lvlText w:val=""/>
+      <w:lvlJc w:val="left"/>
+      <w:pPr>
+        <w:ind w:left="2160" w:hanging="360"/>
+      </w:pPr>
+      <w:rPr>
+        <w:rFonts w:ascii="Wingdings" w:hAnsi="Wingdings" w:hint="default"/>
+      </w:rPr>
+    </w:lvl>
+    <w:lvl w:ilvl="3" w:tplc="080A0001" w:tentative="1">
+      <w:start w:val="1"/>
+      <w:numFmt w:val="bullet"/>
+      <w:lvlText w:val=""/>
+      <w:lvlJc w:val="left"/>
+      <w:pPr>
+        <w:ind w:left="2880" w:hanging="360"/>
+      </w:pPr>
+      <w:rPr>
+        <w:rFonts w:ascii="Symbol" w:hAnsi="Symbol" w:hint="default"/>
+      </w:rPr>
+    </w:lvl>
+    <w:lvl w:ilvl="4" w:tplc="080A0003" w:tentative="1">
+      <w:start w:val="1"/>
+      <w:numFmt w:val="bullet"/>
+      <w:lvlText w:val="o"/>
+      <w:lvlJc w:val="left"/>
+      <w:pPr>
+        <w:ind w:left="3600" w:hanging="360"/>
+      </w:pPr>
+      <w:rPr>
+        <w:rFonts w:ascii="Courier New" w:hAnsi="Courier New" w:cs="Courier New" w:hint="default"/>
+      </w:rPr>
+    </w:lvl>
+    <w:lvl w:ilvl="5" w:tplc="080A0005" w:tentative="1">
+      <w:start w:val="1"/>
+      <w:numFmt w:val="bullet"/>
+      <w:lvlText w:val=""/>
+      <w:lvlJc w:val="left"/>
+      <w:pPr>
+        <w:ind w:left="4320" w:hanging="360"/>
+      </w:pPr>
+      <w:rPr>
+        <w:rFonts w:ascii="Wingdings" w:hAnsi="Wingdings" w:hint="default"/>
+      </w:rPr>
+    </w:lvl>
+    <w:lvl w:ilvl="6" w:tplc="080A0001" w:tentative="1">
+      <w:start w:val="1"/>
+      <w:numFmt w:val="bullet"/>
+      <w:lvlText w:val=""/>
+      <w:lvlJc w:val="left"/>
+      <w:pPr>
+        <w:ind w:left="5040" w:hanging="360"/>
+      </w:pPr>
+      <w:rPr>
+        <w:rFonts w:ascii="Symbol" w:hAnsi="Symbol" w:hint="default"/>
+      </w:rPr>
+    </w:lvl>
+    <w:lvl w:ilvl="7" w:tplc="080A0003" w:tentative="1">
+      <w:start w:val="1"/>
+      <w:numFmt w:val="bullet"/>
+      <w:lvlText w:val="o"/>
+      <w:lvlJc w:val="left"/>
+      <w:pPr>
+        <w:ind w:left="5760" w:hanging="360"/>
+      </w:pPr>
+      <w:rPr>
+        <w:rFonts w:ascii="Courier New" w:hAnsi="Courier New" w:cs="Courier New" w:hint="default"/>
+      </w:rPr>
+    </w:lvl>
+    <w:lvl w:ilvl="8" w:tplc="080A0005" w:tentative="1">
+      <w:start w:val="1"/>
+      <w:numFmt w:val="bullet"/>
+      <w:lvlText w:val=""/>
+      <w:lvlJc w:val="left"/>
+      <w:pPr>
+        <w:ind w:left="6480" w:hanging="360"/>
+      </w:pPr>
+      <w:rPr>
+        <w:rFonts w:ascii="Wingdings" w:hAnsi="Wingdings" w:hint="default"/>
+      </w:rPr>
+    </w:lvl>
+  </w:abstractNum>
+  <w:abstractNum w:abstractNumId="9" w15:restartNumberingAfterBreak="0">
+    <w:nsid w:val="67864CE0"/>
+    <w:multiLevelType w:val="hybridMultilevel"/>
+    <w:tmpl w:val="FC063FCC"/>
+    <w:lvl w:ilvl="0" w:tplc="080A0001">
+      <w:start w:val="1"/>
+      <w:numFmt w:val="bullet"/>
+      <w:lvlText w:val=""/>
+      <w:lvlJc w:val="left"/>
+      <w:pPr>
+        <w:ind w:left="720" w:hanging="360"/>
+      </w:pPr>
+      <w:rPr>
+        <w:rFonts w:ascii="Symbol" w:hAnsi="Symbol" w:hint="default"/>
+      </w:rPr>
+    </w:lvl>
+    <w:lvl w:ilvl="1" w:tplc="080A0003" w:tentative="1">
+      <w:start w:val="1"/>
+      <w:numFmt w:val="bullet"/>
+      <w:lvlText w:val="o"/>
+      <w:lvlJc w:val="left"/>
+      <w:pPr>
+        <w:ind w:left="1440" w:hanging="360"/>
+      </w:pPr>
+      <w:rPr>
+        <w:rFonts w:ascii="Courier New" w:hAnsi="Courier New" w:cs="Courier New" w:hint="default"/>
+      </w:rPr>
+    </w:lvl>
+    <w:lvl w:ilvl="2" w:tplc="080A0005" w:tentative="1">
+      <w:start w:val="1"/>
+      <w:numFmt w:val="bullet"/>
+      <w:lvlText w:val=""/>
+      <w:lvlJc w:val="left"/>
+      <w:pPr>
+        <w:ind w:left="2160" w:hanging="360"/>
+      </w:pPr>
+      <w:rPr>
+        <w:rFonts w:ascii="Wingdings" w:hAnsi="Wingdings" w:hint="default"/>
+      </w:rPr>
+    </w:lvl>
+    <w:lvl w:ilvl="3" w:tplc="080A0001" w:tentative="1">
+      <w:start w:val="1"/>
+      <w:numFmt w:val="bullet"/>
+      <w:lvlText w:val=""/>
+      <w:lvlJc w:val="left"/>
+      <w:pPr>
+        <w:ind w:left="2880" w:hanging="360"/>
+      </w:pPr>
+      <w:rPr>
+        <w:rFonts w:ascii="Symbol" w:hAnsi="Symbol" w:hint="default"/>
+      </w:rPr>
+    </w:lvl>
+    <w:lvl w:ilvl="4" w:tplc="080A0003" w:tentative="1">
+      <w:start w:val="1"/>
+      <w:numFmt w:val="bullet"/>
+      <w:lvlText w:val="o"/>
+      <w:lvlJc w:val="left"/>
+      <w:pPr>
+        <w:ind w:left="3600" w:hanging="360"/>
+      </w:pPr>
+      <w:rPr>
+        <w:rFonts w:ascii="Courier New" w:hAnsi="Courier New" w:cs="Courier New" w:hint="default"/>
+      </w:rPr>
+    </w:lvl>
+    <w:lvl w:ilvl="5" w:tplc="080A0005" w:tentative="1">
+      <w:start w:val="1"/>
+      <w:numFmt w:val="bullet"/>
+      <w:lvlText w:val=""/>
+      <w:lvlJc w:val="left"/>
+      <w:pPr>
+        <w:ind w:left="4320" w:hanging="360"/>
+      </w:pPr>
+      <w:rPr>
+        <w:rFonts w:ascii="Wingdings" w:hAnsi="Wingdings" w:hint="default"/>
+      </w:rPr>
+    </w:lvl>
+    <w:lvl w:ilvl="6" w:tplc="080A0001" w:tentative="1">
+      <w:start w:val="1"/>
+      <w:numFmt w:val="bullet"/>
+      <w:lvlText w:val=""/>
+      <w:lvlJc w:val="left"/>
+      <w:pPr>
+        <w:ind w:left="5040" w:hanging="360"/>
+      </w:pPr>
+      <w:rPr>
+        <w:rFonts w:ascii="Symbol" w:hAnsi="Symbol" w:hint="default"/>
+      </w:rPr>
+    </w:lvl>
+    <w:lvl w:ilvl="7" w:tplc="080A0003" w:tentative="1">
+      <w:start w:val="1"/>
+      <w:numFmt w:val="bullet"/>
+      <w:lvlText w:val="o"/>
+      <w:lvlJc w:val="left"/>
+      <w:pPr>
+        <w:ind w:left="5760" w:hanging="360"/>
+      </w:pPr>
+      <w:rPr>
+        <w:rFonts w:ascii="Courier New" w:hAnsi="Courier New" w:cs="Courier New" w:hint="default"/>
+      </w:rPr>
+    </w:lvl>
+    <w:lvl w:ilvl="8" w:tplc="080A0005" w:tentative="1">
+      <w:start w:val="1"/>
+      <w:numFmt w:val="bullet"/>
+      <w:lvlText w:val=""/>
+      <w:lvlJc w:val="left"/>
+      <w:pPr>
+        <w:ind w:left="6480" w:hanging="360"/>
+      </w:pPr>
+      <w:rPr>
+        <w:rFonts w:ascii="Wingdings" w:hAnsi="Wingdings" w:hint="default"/>
+      </w:rPr>
+    </w:lvl>
+  </w:abstractNum>
+  <w:abstractNum w:abstractNumId="10" w15:restartNumberingAfterBreak="0">
     <w:nsid w:val="70B76388"/>
     <w:multiLevelType w:val="hybridMultilevel"/>
     <w:tmpl w:val="5F2C97CE"/>
@@ -2164,7 +3257,120 @@
       </w:rPr>
     </w:lvl>
   </w:abstractNum>
-  <w:abstractNum w:abstractNumId="6" w15:restartNumberingAfterBreak="0">
+  <w:abstractNum w:abstractNumId="11" w15:restartNumberingAfterBreak="0">
+    <w:nsid w:val="70B778F2"/>
+    <w:multiLevelType w:val="hybridMultilevel"/>
+    <w:tmpl w:val="4DDE9EEA"/>
+    <w:lvl w:ilvl="0" w:tplc="080A0001">
+      <w:start w:val="1"/>
+      <w:numFmt w:val="bullet"/>
+      <w:lvlText w:val=""/>
+      <w:lvlJc w:val="left"/>
+      <w:pPr>
+        <w:ind w:left="1080" w:hanging="360"/>
+      </w:pPr>
+      <w:rPr>
+        <w:rFonts w:ascii="Symbol" w:hAnsi="Symbol" w:hint="default"/>
+      </w:rPr>
+    </w:lvl>
+    <w:lvl w:ilvl="1" w:tplc="080A0003" w:tentative="1">
+      <w:start w:val="1"/>
+      <w:numFmt w:val="bullet"/>
+      <w:lvlText w:val="o"/>
+      <w:lvlJc w:val="left"/>
+      <w:pPr>
+        <w:ind w:left="1800" w:hanging="360"/>
+      </w:pPr>
+      <w:rPr>
+        <w:rFonts w:ascii="Courier New" w:hAnsi="Courier New" w:cs="Courier New" w:hint="default"/>
+      </w:rPr>
+    </w:lvl>
+    <w:lvl w:ilvl="2" w:tplc="080A0005" w:tentative="1">
+      <w:start w:val="1"/>
+      <w:numFmt w:val="bullet"/>
+      <w:lvlText w:val=""/>
+      <w:lvlJc w:val="left"/>
+      <w:pPr>
+        <w:ind w:left="2520" w:hanging="360"/>
+      </w:pPr>
+      <w:rPr>
+        <w:rFonts w:ascii="Wingdings" w:hAnsi="Wingdings" w:hint="default"/>
+      </w:rPr>
+    </w:lvl>
+    <w:lvl w:ilvl="3" w:tplc="080A0001" w:tentative="1">
+      <w:start w:val="1"/>
+      <w:numFmt w:val="bullet"/>
+      <w:lvlText w:val=""/>
+      <w:lvlJc w:val="left"/>
+      <w:pPr>
+        <w:ind w:left="3240" w:hanging="360"/>
+      </w:pPr>
+      <w:rPr>
+        <w:rFonts w:ascii="Symbol" w:hAnsi="Symbol" w:hint="default"/>
+      </w:rPr>
+    </w:lvl>
+    <w:lvl w:ilvl="4" w:tplc="080A0003" w:tentative="1">
+      <w:start w:val="1"/>
+      <w:numFmt w:val="bullet"/>
+      <w:lvlText w:val="o"/>
+      <w:lvlJc w:val="left"/>
+      <w:pPr>
+        <w:ind w:left="3960" w:hanging="360"/>
+      </w:pPr>
+      <w:rPr>
+        <w:rFonts w:ascii="Courier New" w:hAnsi="Courier New" w:cs="Courier New" w:hint="default"/>
+      </w:rPr>
+    </w:lvl>
+    <w:lvl w:ilvl="5" w:tplc="080A0005" w:tentative="1">
+      <w:start w:val="1"/>
+      <w:numFmt w:val="bullet"/>
+      <w:lvlText w:val=""/>
+      <w:lvlJc w:val="left"/>
+      <w:pPr>
+        <w:ind w:left="4680" w:hanging="360"/>
+      </w:pPr>
+      <w:rPr>
+        <w:rFonts w:ascii="Wingdings" w:hAnsi="Wingdings" w:hint="default"/>
+      </w:rPr>
+    </w:lvl>
+    <w:lvl w:ilvl="6" w:tplc="080A0001" w:tentative="1">
+      <w:start w:val="1"/>
+      <w:numFmt w:val="bullet"/>
+      <w:lvlText w:val=""/>
+      <w:lvlJc w:val="left"/>
+      <w:pPr>
+        <w:ind w:left="5400" w:hanging="360"/>
+      </w:pPr>
+      <w:rPr>
+        <w:rFonts w:ascii="Symbol" w:hAnsi="Symbol" w:hint="default"/>
+      </w:rPr>
+    </w:lvl>
+    <w:lvl w:ilvl="7" w:tplc="080A0003" w:tentative="1">
+      <w:start w:val="1"/>
+      <w:numFmt w:val="bullet"/>
+      <w:lvlText w:val="o"/>
+      <w:lvlJc w:val="left"/>
+      <w:pPr>
+        <w:ind w:left="6120" w:hanging="360"/>
+      </w:pPr>
+      <w:rPr>
+        <w:rFonts w:ascii="Courier New" w:hAnsi="Courier New" w:cs="Courier New" w:hint="default"/>
+      </w:rPr>
+    </w:lvl>
+    <w:lvl w:ilvl="8" w:tplc="080A0005" w:tentative="1">
+      <w:start w:val="1"/>
+      <w:numFmt w:val="bullet"/>
+      <w:lvlText w:val=""/>
+      <w:lvlJc w:val="left"/>
+      <w:pPr>
+        <w:ind w:left="6840" w:hanging="360"/>
+      </w:pPr>
+      <w:rPr>
+        <w:rFonts w:ascii="Wingdings" w:hAnsi="Wingdings" w:hint="default"/>
+      </w:rPr>
+    </w:lvl>
+  </w:abstractNum>
+  <w:abstractNum w:abstractNumId="12" w15:restartNumberingAfterBreak="0">
     <w:nsid w:val="785233C3"/>
     <w:multiLevelType w:val="hybridMultilevel"/>
     <w:tmpl w:val="02F0F182"/>
@@ -2278,25 +3484,43 @@
     </w:lvl>
   </w:abstractNum>
   <w:num w:numId="1">
+    <w:abstractNumId w:val="4"/>
+  </w:num>
+  <w:num w:numId="2">
+    <w:abstractNumId w:val="5"/>
+  </w:num>
+  <w:num w:numId="3">
+    <w:abstractNumId w:val="10"/>
+  </w:num>
+  <w:num w:numId="4">
+    <w:abstractNumId w:val="3"/>
+  </w:num>
+  <w:num w:numId="5">
+    <w:abstractNumId w:val="12"/>
+  </w:num>
+  <w:num w:numId="6">
+    <w:abstractNumId w:val="6"/>
+  </w:num>
+  <w:num w:numId="7">
     <w:abstractNumId w:val="2"/>
   </w:num>
-  <w:num w:numId="2">
-    <w:abstractNumId w:val="3"/>
-  </w:num>
-  <w:num w:numId="3">
-    <w:abstractNumId w:val="5"/>
-  </w:num>
-  <w:num w:numId="4">
+  <w:num w:numId="8">
     <w:abstractNumId w:val="1"/>
   </w:num>
-  <w:num w:numId="5">
-    <w:abstractNumId w:val="6"/>
+  <w:num w:numId="9">
+    <w:abstractNumId w:val="11"/>
   </w:num>
-  <w:num w:numId="6">
-    <w:abstractNumId w:val="4"/>
+  <w:num w:numId="10">
+    <w:abstractNumId w:val="7"/>
   </w:num>
-  <w:num w:numId="7">
+  <w:num w:numId="11">
     <w:abstractNumId w:val="0"/>
+  </w:num>
+  <w:num w:numId="12">
+    <w:abstractNumId w:val="9"/>
+  </w:num>
+  <w:num w:numId="13">
+    <w:abstractNumId w:val="8"/>
   </w:num>
 </w:numbering>
 </file>
@@ -2738,6 +3962,36 @@
       <w:contextualSpacing/>
     </w:pPr>
   </w:style>
+  <w:style w:type="paragraph" w:styleId="Textodeglobo">
+    <w:name w:val="Balloon Text"/>
+    <w:basedOn w:val="Normal"/>
+    <w:link w:val="TextodegloboCar"/>
+    <w:uiPriority w:val="99"/>
+    <w:semiHidden/>
+    <w:unhideWhenUsed/>
+    <w:rsid w:val="00F22259"/>
+    <w:pPr>
+      <w:spacing w:after="0" w:line="240" w:lineRule="auto"/>
+    </w:pPr>
+    <w:rPr>
+      <w:rFonts w:ascii="Segoe UI" w:hAnsi="Segoe UI" w:cs="Segoe UI"/>
+      <w:sz w:val="18"/>
+      <w:szCs w:val="18"/>
+    </w:rPr>
+  </w:style>
+  <w:style w:type="character" w:customStyle="1" w:styleId="TextodegloboCar">
+    <w:name w:val="Texto de globo Car"/>
+    <w:basedOn w:val="Fuentedeprrafopredeter"/>
+    <w:link w:val="Textodeglobo"/>
+    <w:uiPriority w:val="99"/>
+    <w:semiHidden/>
+    <w:rsid w:val="00F22259"/>
+    <w:rPr>
+      <w:rFonts w:ascii="Segoe UI" w:hAnsi="Segoe UI" w:cs="Segoe UI"/>
+      <w:sz w:val="18"/>
+      <w:szCs w:val="18"/>
+    </w:rPr>
+  </w:style>
 </w:styles>
 </file>
 

</xml_diff>